<commit_message>
completed Pastorals worksheet 5
</commit_message>
<xml_diff>
--- a/Pastoral Epistles/05 1Tim 3.1-16 Worksheet.docx
+++ b/Pastoral Epistles/05 1Tim 3.1-16 Worksheet.docx
@@ -631,17 +631,7 @@
           <w:sz w:val="24"/>
           <w:szCs w:val="24"/>
         </w:rPr>
-        <w:t>Justified in the Spirit, Seen by angels, Preached among the Gentiles, Believed on i</w:t>
-      </w:r>
-      <w:bookmarkStart w:id="0" w:name="_GoBack"/>
-      <w:bookmarkEnd w:id="0"/>
-      <w:r>
-        <w:rPr>
-          <w:rFonts w:ascii="Gentium Book Basic" w:hAnsi="Gentium Book Basic"/>
-          <w:sz w:val="24"/>
-          <w:szCs w:val="24"/>
-        </w:rPr>
-        <w:t>n th</w:t>
+        <w:t>Justified in the Spirit, Seen by angels, Preached among the Gentiles, Believed on in th</w:t>
       </w:r>
       <w:r>
         <w:rPr>
@@ -680,6 +670,9 @@
       <w:pPr>
         <w:pStyle w:val="Question"/>
       </w:pPr>
+      <w:r>
+        <w:t>In what sense does Paul mean that the work of a pastor is a “good work” (v. 1)? Is this to describe the tasks and specific actions carried out by a pastor, or is this to describe the work of the ministry as an “occupation” or “vocation”?</w:t>
+      </w:r>
     </w:p>
     <w:p>
       <w:pPr>
@@ -700,6 +693,9 @@
       <w:pPr>
         <w:pStyle w:val="Question"/>
       </w:pPr>
+      <w:r>
+        <w:t>Why does Paul introduce his qualifications for the pastor with the word “then” (or, “therefore”) (v. 2)? What is the connection between the qualifications in vv. 2–6 and the prior context in v. 1?</w:t>
+      </w:r>
     </w:p>
     <w:p>
       <w:pPr>
@@ -720,6 +716,9 @@
       <w:pPr>
         <w:pStyle w:val="Question"/>
       </w:pPr>
+      <w:r>
+        <w:t>In this context, what must the term “novice” mean (v. 6)? How is the word translated in other Bible versions?</w:t>
+      </w:r>
     </w:p>
     <w:p>
       <w:pPr>
@@ -740,6 +739,9 @@
       <w:pPr>
         <w:pStyle w:val="Question"/>
       </w:pPr>
+      <w:r>
+        <w:t>How would a pastor’s poor reputation outside the church cause him to “fall into reproach and the snare of the devil” (v. 7)?</w:t>
+      </w:r>
     </w:p>
     <w:p>
       <w:pPr>
@@ -760,6 +762,17 @@
       <w:pPr>
         <w:pStyle w:val="Question"/>
       </w:pPr>
+      <w:r>
+        <w:t xml:space="preserve">What does the phrase “the mystery of the faith” in v. 9 </w:t>
+      </w:r>
+      <w:proofErr w:type="gramStart"/>
+      <w:r>
+        <w:t>describe</w:t>
+      </w:r>
+      <w:proofErr w:type="gramEnd"/>
+      <w:r>
+        <w:t xml:space="preserve">? How does v. 16 help to clarify the nature of this mystery? </w:t>
+      </w:r>
     </w:p>
     <w:p>
       <w:pPr>
@@ -780,6 +793,9 @@
       <w:pPr>
         <w:pStyle w:val="Question"/>
       </w:pPr>
+      <w:r>
+        <w:t>What does it mean for a faithful deacon to “obtain for [himself] a good standing and great boldness in the faith which is in Christ Jesus” (v. 13)?</w:t>
+      </w:r>
     </w:p>
     <w:p>
       <w:pPr>
@@ -800,6 +816,9 @@
       <w:pPr>
         <w:pStyle w:val="Question"/>
       </w:pPr>
+      <w:r>
+        <w:t>Notice the phrases Paul uses to describe the church in v. 15. What does this language teach us about the nature of the church, both locally and universally?</w:t>
+      </w:r>
     </w:p>
     <w:p>
       <w:pPr>
@@ -820,6 +839,9 @@
       <w:pPr>
         <w:pStyle w:val="Question"/>
       </w:pPr>
+      <w:r>
+        <w:t>Notice the six lines Paul uses to describe the “mystery of godliness” in v. 16. How are these six items interrelated? Are there any contrasts? How does this verse fit in to Paul’s argument as a whole?</w:t>
+      </w:r>
     </w:p>
     <w:p>
       <w:pPr>
@@ -882,7 +904,12 @@
         <w:pStyle w:val="Question"/>
       </w:pPr>
       <w:r>
-        <w:t>What does this passage mean for your walk with the Lord?</w:t>
+        <w:t>What does t</w:t>
+      </w:r>
+      <w:bookmarkStart w:id="0" w:name="_GoBack"/>
+      <w:bookmarkEnd w:id="0"/>
+      <w:r>
+        <w:t>his passage mean for your walk with the Lord?</w:t>
       </w:r>
     </w:p>
     <w:p>
@@ -3729,6 +3756,7 @@
   <w:style w:type="character" w:default="1" w:styleId="DefaultParagraphFont">
     <w:name w:val="Default Paragraph Font"/>
     <w:uiPriority w:val="1"/>
+    <w:semiHidden/>
     <w:unhideWhenUsed/>
   </w:style>
   <w:style w:type="table" w:default="1" w:styleId="TableNormal">
@@ -4243,6 +4271,7 @@
   <w:style w:type="character" w:default="1" w:styleId="DefaultParagraphFont">
     <w:name w:val="Default Paragraph Font"/>
     <w:uiPriority w:val="1"/>
+    <w:semiHidden/>
     <w:unhideWhenUsed/>
   </w:style>
   <w:style w:type="table" w:default="1" w:styleId="TableNormal">
@@ -4887,7 +4916,7 @@
 </file>
 
 <file path=customXml/itemProps1.xml><?xml version="1.0" encoding="utf-8"?>
-<ds:datastoreItem xmlns:ds="http://schemas.openxmlformats.org/officeDocument/2006/customXml" ds:itemID="{AA9BCB72-8BC6-495D-96F6-9639626CCE82}">
+<ds:datastoreItem xmlns:ds="http://schemas.openxmlformats.org/officeDocument/2006/customXml" ds:itemID="{09ADD066-052D-4E09-8A58-A30968D19AD3}">
   <ds:schemaRefs>
     <ds:schemaRef ds:uri="http://schemas.openxmlformats.org/officeDocument/2006/bibliography"/>
   </ds:schemaRefs>

</xml_diff>